<commit_message>
adicionando telas finais sobre manter e receber pagamento Close #66
</commit_message>
<xml_diff>
--- a/Requisitos/CSU03-Manter Pagamento.docx
+++ b/Requisitos/CSU03-Manter Pagamento.docx
@@ -2803,7 +2803,7 @@
               <w:t>.</w:t>
             </w:r>
           </w:p>
-          <w:p wp14:textId="5EF244DD">
+          <w:p wp14:textId="49713358">
             <w:pPr>
               <w:numPr>
                 <w:ilvl w:val="0"/>
@@ -2875,19 +2875,11 @@
             </w:r>
             <w:r>
               <w:rPr>
-                <w:color w:val="C00000"/>
-                <w:sz w:val="28"/>
-                <w:szCs w:val="28"/>
-              </w:rPr>
-              <w:t>Popup</w:t>
-            </w:r>
-            <w:r>
-              <w:rPr>
-                <w:color w:val="C00000"/>
-                <w:sz w:val="28"/>
-                <w:szCs w:val="28"/>
-              </w:rPr>
-              <w:t xml:space="preserve"> de exclusão</w:t>
+                <w:color w:val="FF0000"/>
+                <w:sz w:val="28"/>
+                <w:szCs w:val="28"/>
+              </w:rPr>
+              <w:t>Popup1 - exclusão</w:t>
             </w:r>
             <w:r>
               <w:rPr>

</xml_diff>